<commit_message>
Last Commit At 12:37 PM At July 1
</commit_message>
<xml_diff>
--- a/Back End WalkThrough.docx
+++ b/Back End WalkThrough.docx
@@ -4421,6 +4421,46 @@
     <w:p>
       <w:pPr>
         <w:pStyle w:val="7"/>
+        <w:numPr>
+          <w:ilvl w:val="0"/>
+          <w:numId w:val="11"/>
+        </w:numPr>
+        <w:rPr>
+          <w:rFonts w:ascii="Times New Roman" w:hAnsi="Times New Roman" w:cs="Times New Roman" w:eastAsiaTheme="majorEastAsia"/>
+          <w:spacing w:val="-10"/>
+          <w:kern w:val="28"/>
+          <w:sz w:val="28"/>
+          <w:szCs w:val="28"/>
+        </w:rPr>
+      </w:pPr>
+      <w:r>
+        <w:rPr>
+          <w:rFonts w:hint="default" w:ascii="Times New Roman" w:hAnsi="Times New Roman" w:cs="Times New Roman" w:eastAsiaTheme="majorEastAsia"/>
+          <w:spacing w:val="-10"/>
+          <w:kern w:val="28"/>
+          <w:sz w:val="28"/>
+          <w:szCs w:val="28"/>
+          <w:lang w:val="en"/>
+        </w:rPr>
+        <w:t>t</w:t>
+      </w:r>
+      <w:bookmarkStart w:id="2" w:name="_GoBack"/>
+      <w:bookmarkEnd w:id="2"/>
+      <w:r>
+        <w:rPr>
+          <w:rFonts w:hint="default" w:ascii="Times New Roman" w:hAnsi="Times New Roman" w:cs="Times New Roman" w:eastAsiaTheme="majorEastAsia"/>
+          <w:spacing w:val="-10"/>
+          <w:kern w:val="28"/>
+          <w:sz w:val="28"/>
+          <w:szCs w:val="28"/>
+          <w:lang w:val="en"/>
+        </w:rPr>
+        <w:t>ask_list_id</w:t>
+      </w:r>
+    </w:p>
+    <w:p>
+      <w:pPr>
+        <w:pStyle w:val="7"/>
         <w:ind w:left="1440"/>
         <w:rPr>
           <w:rFonts w:ascii="Times New Roman" w:hAnsi="Times New Roman" w:cs="Times New Roman" w:eastAsiaTheme="majorEastAsia"/>
@@ -6696,8 +6736,6 @@
         </w:rPr>
         <w:t>teams etc</w:t>
       </w:r>
-      <w:bookmarkStart w:id="2" w:name="_GoBack"/>
-      <w:bookmarkEnd w:id="2"/>
       <w:r>
         <w:rPr>
           <w:rFonts w:ascii="Times New Roman" w:hAnsi="Times New Roman" w:cs="Times New Roman" w:eastAsiaTheme="majorEastAsia"/>
@@ -6761,6 +6799,7 @@
       <w:pPr>
         <w:pStyle w:val="7"/>
         <w:numPr>
+          <w:ilvl w:val="0"/>
           <w:numId w:val="0"/>
         </w:numPr>
         <w:ind w:left="1080" w:leftChars="0"/>

</xml_diff>

<commit_message>
Commit at 11:42 AM 18 JULY
</commit_message>
<xml_diff>
--- a/Back End WalkThrough.docx
+++ b/Back End WalkThrough.docx
@@ -4215,7 +4215,17 @@
           <w:sz w:val="28"/>
           <w:szCs w:val="28"/>
         </w:rPr>
-        <w:t xml:space="preserve">Status </w:t>
+        <w:t>s</w:t>
+      </w:r>
+      <w:r>
+        <w:rPr>
+          <w:rFonts w:eastAsia="等线 Light" w:cs="Times New Roman" w:ascii="Times New Roman" w:hAnsi="Times New Roman" w:eastAsiaTheme="majorEastAsia"/>
+          <w:spacing w:val="-10"/>
+          <w:kern w:val="2"/>
+          <w:sz w:val="28"/>
+          <w:szCs w:val="28"/>
+        </w:rPr>
+        <w:t xml:space="preserve">tatus </w:t>
       </w:r>
       <w:r>
         <w:rPr>

</xml_diff>